<commit_message>
fullstack web app using spring data jpa and jsp project addedd
</commit_message>
<xml_diff>
--- a/Spring JDBC.docx
+++ b/Spring JDBC.docx
@@ -866,20 +866,7 @@
           <w:sz w:val="22"/>
           <w:szCs w:val="22"/>
         </w:rPr>
-        <w:t>public T e</w:t>
-      </w:r>
-      <w:bookmarkStart w:id="0" w:name="_GoBack"/>
-      <w:bookmarkEnd w:id="0"/>
-      <w:r>
-        <w:rPr>
-          <w:rFonts w:asciiTheme="minorHAnsi" w:hAnsiTheme="minorHAnsi" w:cstheme="minorHAnsi"/>
-          <w:b/>
-          <w:bCs/>
-          <w:color w:val="333333"/>
-          <w:sz w:val="22"/>
-          <w:szCs w:val="22"/>
-        </w:rPr>
-        <w:t>xecute(String query, PreparedStatementCallBack action):</w:t>
+        <w:t>public T execute(String query, PreparedStatementCallBack action):</w:t>
       </w:r>
       <w:r>
         <w:rPr>
@@ -1049,12 +1036,50 @@
       </w:pPr>
       <w:r>
         <w:rPr>
+          <w:rFonts w:hint="default" w:asciiTheme="minorHAnsi" w:hAnsiTheme="minorHAnsi" w:cstheme="minorHAnsi"/>
+          <w:sz w:val="22"/>
+          <w:szCs w:val="22"/>
+          <w:lang w:val="en-IN"/>
+        </w:rPr>
+        <w:t>Add database starter based on database type</w:t>
+      </w:r>
+    </w:p>
+    <w:p>
+      <w:pPr>
+        <w:pStyle w:val="6"/>
+        <w:numPr>
+          <w:ilvl w:val="0"/>
+          <w:numId w:val="6"/>
+        </w:numPr>
+        <w:shd w:val="clear" w:color="auto" w:fill="FFFFFF"/>
+        <w:spacing w:after="0" w:afterAutospacing="0"/>
+        <w:jc w:val="both"/>
+        <w:rPr>
+          <w:rFonts w:asciiTheme="minorHAnsi" w:hAnsiTheme="minorHAnsi" w:cstheme="minorHAnsi"/>
+          <w:color w:val="333333"/>
+          <w:sz w:val="22"/>
+          <w:szCs w:val="22"/>
+        </w:rPr>
+      </w:pPr>
+      <w:r>
+        <w:rPr>
           <w:rFonts w:asciiTheme="minorHAnsi" w:hAnsiTheme="minorHAnsi" w:cstheme="minorHAnsi"/>
           <w:sz w:val="22"/>
           <w:szCs w:val="22"/>
         </w:rPr>
         <w:t>create a repo class and autowire JdbcTemplate class in it</w:t>
       </w:r>
+      <w:r>
+        <w:rPr>
+          <w:rFonts w:hint="default" w:asciiTheme="minorHAnsi" w:hAnsiTheme="minorHAnsi" w:cstheme="minorHAnsi"/>
+          <w:sz w:val="22"/>
+          <w:szCs w:val="22"/>
+          <w:lang w:val="en-IN"/>
+        </w:rPr>
+        <w:t>.</w:t>
+      </w:r>
+      <w:bookmarkStart w:id="0" w:name="_GoBack"/>
+      <w:bookmarkEnd w:id="0"/>
     </w:p>
     <w:sectPr>
       <w:pgSz w:w="11906" w:h="16838"/>

</xml_diff>